<commit_message>
Update Chapter 21 Dynamic Link Libraries.docx
</commit_message>
<xml_diff>
--- a/23 ... Chapter 21 Dynamic Link Libraries/Chapter 21 Dynamic Link Libraries.docx
+++ b/23 ... Chapter 21 Dynamic Link Libraries/Chapter 21 Dynamic Link Libraries.docx
@@ -155,15 +155,7 @@
     </w:p>
     <w:p>
       <w:r>
-        <w:t xml:space="preserve">Most of those seemingly endless </w:t>
-      </w:r>
-      <w:proofErr w:type="gramStart"/>
-      <w:r>
-        <w:t>Windows</w:t>
-      </w:r>
-      <w:proofErr w:type="gramEnd"/>
-      <w:r>
-        <w:t xml:space="preserve"> files you encounter? A significant portion are either full-fledged programs or these dynamic powerhouses masquerading as DLLs. Now, buckle up, fellow coder, because we're about to embark on a journey into the exciting world of DLL creation!</w:t>
+        <w:t>Most of those seemingly endless Windows files you encounter? A significant portion are either full-fledged programs or these dynamic powerhouses masquerading as DLLs. Now, buckle up, fellow coder, because we're about to embark on a journey into the exciting world of DLL creation!</w:t>
       </w:r>
     </w:p>
     <w:p/>
@@ -963,10 +955,616 @@
     <w:p/>
     <w:p/>
     <w:p/>
-    <w:p/>
-    <w:p/>
-    <w:p/>
-    <w:p/>
+    <w:p>
+      <w:pPr>
+        <w:pStyle w:val="Style2"/>
+      </w:pPr>
+      <w:r>
+        <w:lastRenderedPageBreak/>
+        <w:t>EDRLIB.H</w:t>
+      </w:r>
+    </w:p>
+    <w:p>
+      <w:r>
+        <w:rPr>
+          <w:noProof/>
+        </w:rPr>
+        <w:drawing>
+          <wp:inline distT="0" distB="0" distL="0" distR="0" wp14:anchorId="098218E6" wp14:editId="1E67526D">
+            <wp:extent cx="5943600" cy="3614420"/>
+            <wp:effectExtent l="0" t="0" r="0" b="5080"/>
+            <wp:docPr id="4" name="Picture 4"/>
+            <wp:cNvGraphicFramePr>
+              <a:graphicFrameLocks xmlns:a="http://schemas.openxmlformats.org/drawingml/2006/main" noChangeAspect="1"/>
+            </wp:cNvGraphicFramePr>
+            <a:graphic xmlns:a="http://schemas.openxmlformats.org/drawingml/2006/main">
+              <a:graphicData uri="http://schemas.openxmlformats.org/drawingml/2006/picture">
+                <pic:pic xmlns:pic="http://schemas.openxmlformats.org/drawingml/2006/picture">
+                  <pic:nvPicPr>
+                    <pic:cNvPr id="1" name=""/>
+                    <pic:cNvPicPr/>
+                  </pic:nvPicPr>
+                  <pic:blipFill>
+                    <a:blip r:embed="rId8"/>
+                    <a:stretch>
+                      <a:fillRect/>
+                    </a:stretch>
+                  </pic:blipFill>
+                  <pic:spPr>
+                    <a:xfrm>
+                      <a:off x="0" y="0"/>
+                      <a:ext cx="5943600" cy="3614420"/>
+                    </a:xfrm>
+                    <a:prstGeom prst="rect">
+                      <a:avLst/>
+                    </a:prstGeom>
+                  </pic:spPr>
+                </pic:pic>
+              </a:graphicData>
+            </a:graphic>
+          </wp:inline>
+        </w:drawing>
+      </w:r>
+    </w:p>
+    <w:p>
+      <w:r>
+        <w:t>The code snippet you provided showcases the usage of the #pragma once directive and the __declspec(dllexport) and __declspec(dllimport) attributes in C/C++ code.</w:t>
+      </w:r>
+    </w:p>
+    <w:p/>
+    <w:p>
+      <w:pPr>
+        <w:rPr>
+          <w:color w:val="0000FF"/>
+        </w:rPr>
+      </w:pPr>
+      <w:r>
+        <w:rPr>
+          <w:color w:val="0000FF"/>
+        </w:rPr>
+        <w:t>#pragma once:</w:t>
+      </w:r>
+    </w:p>
+    <w:p>
+      <w:r>
+        <w:t xml:space="preserve">The #pragma once directive is a </w:t>
+      </w:r>
+      <w:r>
+        <w:rPr>
+          <w:color w:val="9933FF"/>
+        </w:rPr>
+        <w:t xml:space="preserve">non-standard but widely supported preprocessor directive </w:t>
+      </w:r>
+      <w:r>
+        <w:t>that ensures a header file is included only once during compilation, regardless of how many times it is referenced. It acts as an include guard, preventing multiple inclusions of the same header file, which can cause compilation errors due to duplicate definitions.</w:t>
+      </w:r>
+    </w:p>
+    <w:p/>
+    <w:p>
+      <w:pPr>
+        <w:rPr>
+          <w:color w:val="0000FF"/>
+        </w:rPr>
+      </w:pPr>
+    </w:p>
+    <w:p>
+      <w:pPr>
+        <w:rPr>
+          <w:color w:val="0000FF"/>
+        </w:rPr>
+      </w:pPr>
+    </w:p>
+    <w:p>
+      <w:pPr>
+        <w:rPr>
+          <w:color w:val="0000FF"/>
+        </w:rPr>
+      </w:pPr>
+    </w:p>
+    <w:p>
+      <w:pPr>
+        <w:rPr>
+          <w:color w:val="0000FF"/>
+        </w:rPr>
+      </w:pPr>
+    </w:p>
+    <w:p>
+      <w:pPr>
+        <w:rPr>
+          <w:color w:val="0000FF"/>
+        </w:rPr>
+      </w:pPr>
+    </w:p>
+    <w:p>
+      <w:pPr>
+        <w:rPr>
+          <w:color w:val="0000FF"/>
+        </w:rPr>
+      </w:pPr>
+    </w:p>
+    <w:p>
+      <w:pPr>
+        <w:rPr>
+          <w:color w:val="0000FF"/>
+        </w:rPr>
+      </w:pPr>
+      <w:r>
+        <w:rPr>
+          <w:color w:val="0000FF"/>
+        </w:rPr>
+        <w:lastRenderedPageBreak/>
+        <w:t>__declspec(dllexport) and __declspec(dllimport):</w:t>
+      </w:r>
+    </w:p>
+    <w:p>
+      <w:r>
+        <w:t xml:space="preserve">These attributes are </w:t>
+      </w:r>
+      <w:r>
+        <w:rPr>
+          <w:color w:val="9933FF"/>
+        </w:rPr>
+        <w:t xml:space="preserve">Microsoft-specific and are used for exporting and importing functions </w:t>
+      </w:r>
+      <w:r>
+        <w:t>and data from dynamic-link libraries (DLLs) in Windows.</w:t>
+      </w:r>
+    </w:p>
+    <w:p>
+      <w:pPr>
+        <w:pStyle w:val="ListParagraph"/>
+        <w:numPr>
+          <w:ilvl w:val="0"/>
+          <w:numId w:val="3"/>
+        </w:numPr>
+      </w:pPr>
+      <w:r>
+        <w:rPr>
+          <w:color w:val="9933FF"/>
+        </w:rPr>
+        <w:t xml:space="preserve">__declspec(dllexport) </w:t>
+      </w:r>
+      <w:r>
+        <w:t>is used to specify that a function or data item should be exported from a DLL. When a DLL is built with this attribute, the functions or data can be accessed by other modules (exe files or other DLLs) that link against the DLL.</w:t>
+      </w:r>
+    </w:p>
+    <w:p>
+      <w:pPr>
+        <w:pStyle w:val="ListParagraph"/>
+        <w:numPr>
+          <w:ilvl w:val="0"/>
+          <w:numId w:val="3"/>
+        </w:numPr>
+      </w:pPr>
+      <w:r>
+        <w:rPr>
+          <w:color w:val="9933FF"/>
+        </w:rPr>
+        <w:t xml:space="preserve">__declspec(dllimport) </w:t>
+      </w:r>
+      <w:r>
+        <w:t>is used to specify that a function or data item is imported from a DLL. When a module (exe file or DLL) is built with this attribute, it indicates that the functions or data are defined in an external DLL and should be resolved at runtime.</w:t>
+      </w:r>
+    </w:p>
+    <w:p/>
+    <w:p>
+      <w:pPr>
+        <w:rPr>
+          <w:color w:val="0000FF"/>
+        </w:rPr>
+      </w:pPr>
+      <w:r>
+        <w:rPr>
+          <w:color w:val="0000FF"/>
+        </w:rPr>
+        <w:t>EDRLIB_EXPORT:</w:t>
+      </w:r>
+    </w:p>
+    <w:p>
+      <w:r>
+        <w:t>``EDRLIB_EXPORT</w:t>
+      </w:r>
+      <w:r>
+        <w:t xml:space="preserve"> </w:t>
+      </w:r>
+      <w:r>
+        <w:t>is a preprocessor macro that is defined based on whether theBUILD_EDRLIBmacro is defined. IfBUILD_EDRLIBis defined,</w:t>
+      </w:r>
+      <w:r>
+        <w:t xml:space="preserve"> </w:t>
+      </w:r>
+      <w:r>
+        <w:t>EDRLIB_EXPORTis set to__declspec(dllexport), indicating that the associated functions or data items are being exported from the DLL. If BUILD_EDRLIBis not defined,</w:t>
+      </w:r>
+      <w:r>
+        <w:t xml:space="preserve"> </w:t>
+      </w:r>
+      <w:r>
+        <w:t>EDRLIB_EXPORTis set to__declspec(dllimport)`, indicating that the associated functions or data items are being imported from the DLL.</w:t>
+      </w:r>
+    </w:p>
+    <w:p/>
+    <w:p>
+      <w:pPr>
+        <w:rPr>
+          <w:color w:val="0000FF"/>
+        </w:rPr>
+      </w:pPr>
+      <w:r>
+        <w:rPr>
+          <w:color w:val="0000FF"/>
+        </w:rPr>
+        <w:t>Function declarations:</w:t>
+      </w:r>
+    </w:p>
+    <w:p>
+      <w:r>
+        <w:t xml:space="preserve">The code snippet declares two functions: </w:t>
+      </w:r>
+      <w:r>
+        <w:rPr>
+          <w:color w:val="9933FF"/>
+        </w:rPr>
+        <w:t xml:space="preserve">EdrCenterTextA </w:t>
+      </w:r>
+      <w:r>
+        <w:t xml:space="preserve">and </w:t>
+      </w:r>
+      <w:r>
+        <w:rPr>
+          <w:color w:val="9933FF"/>
+        </w:rPr>
+        <w:t>EdrCenterTextW</w:t>
+      </w:r>
+      <w:r>
+        <w:t>. The A and W suffixes indicate that these functions have ASCII and wide-character (Unicode) versions, respectively. The functions take an HDC (handle to a device context), a pointer to a RECT structure, and a string as arguments.</w:t>
+      </w:r>
+    </w:p>
+    <w:p/>
+    <w:p>
+      <w:pPr>
+        <w:rPr>
+          <w:color w:val="0000FF"/>
+        </w:rPr>
+      </w:pPr>
+      <w:r>
+        <w:rPr>
+          <w:color w:val="0000FF"/>
+        </w:rPr>
+        <w:t>EdrCenterText macro:</w:t>
+      </w:r>
+    </w:p>
+    <w:p>
+      <w:r>
+        <w:t xml:space="preserve">The </w:t>
+      </w:r>
+      <w:r>
+        <w:rPr>
+          <w:color w:val="9933FF"/>
+        </w:rPr>
+        <w:t xml:space="preserve">EdrCenterText macro </w:t>
+      </w:r>
+      <w:r>
+        <w:t xml:space="preserve">is defined based on whether the UNICODE macro is defined. If UNICODE is defined, the macro expands to EdrCenterTextW, which refers to the </w:t>
+      </w:r>
+      <w:r>
+        <w:rPr>
+          <w:color w:val="9933FF"/>
+        </w:rPr>
+        <w:t>wide-character version of the function</w:t>
+      </w:r>
+      <w:r>
+        <w:t>. If UNICODE is not defined, the macro expands to EdrCenterTextA, which refers to the ASCII version of the function.</w:t>
+      </w:r>
+    </w:p>
+    <w:p/>
+    <w:p>
+      <w:pPr>
+        <w:rPr>
+          <w:color w:val="0000FF"/>
+        </w:rPr>
+      </w:pPr>
+      <w:r>
+        <w:rPr>
+          <w:color w:val="0000FF"/>
+        </w:rPr>
+        <w:t>extern "C":</w:t>
+      </w:r>
+    </w:p>
+    <w:p>
+      <w:r>
+        <w:t xml:space="preserve">The extern "C" block is used to </w:t>
+      </w:r>
+      <w:r>
+        <w:rPr>
+          <w:color w:val="9933FF"/>
+        </w:rPr>
+        <w:t xml:space="preserve">ensure that the function declarations have C linkage. </w:t>
+      </w:r>
+      <w:r>
+        <w:t>This is important when the code is compiled with a C++ compiler to prevent name mangling, which allows the functions to be called from C code without any issues.</w:t>
+      </w:r>
+    </w:p>
+    <w:p/>
+    <w:p>
+      <w:r>
+        <w:lastRenderedPageBreak/>
+        <w:t xml:space="preserve">In summary, the code snippet provides a </w:t>
+      </w:r>
+      <w:r>
+        <w:rPr>
+          <w:color w:val="0000FF"/>
+        </w:rPr>
+        <w:t xml:space="preserve">mechanism for exporting and importing functions </w:t>
+      </w:r>
+      <w:r>
+        <w:t xml:space="preserve">from a DLL using the __declspec(dllexport) and __declspec(dllimport) attributes. The EDRLIB_EXPORT macro is used to conditionally apply the appropriate attribute based on the presence of the BUILD_EDRLIB macro. </w:t>
+      </w:r>
+    </w:p>
+    <w:p>
+      <w:r>
+        <w:t xml:space="preserve">The </w:t>
+      </w:r>
+      <w:r>
+        <w:rPr>
+          <w:color w:val="0000FF"/>
+        </w:rPr>
+        <w:t xml:space="preserve">EdrCenterText macro </w:t>
+      </w:r>
+      <w:r>
+        <w:t>allows for using either the ASCII or wide-character version of the function based on the UNICODE macro. The extern "C" block ensures that the function declarations have C linkage, enabling their use in both C and C++ code.</w:t>
+      </w:r>
+    </w:p>
+    <w:p/>
+    <w:p>
+      <w:pPr>
+        <w:pStyle w:val="Style2"/>
+      </w:pPr>
+      <w:r>
+        <w:t>EDRLIB.C</w:t>
+      </w:r>
+    </w:p>
+    <w:p>
+      <w:r>
+        <w:rPr>
+          <w:noProof/>
+        </w:rPr>
+        <w:drawing>
+          <wp:inline distT="0" distB="0" distL="0" distR="0" wp14:anchorId="515845B0" wp14:editId="1B6F0363">
+            <wp:extent cx="5943600" cy="2933700"/>
+            <wp:effectExtent l="0" t="0" r="0" b="0"/>
+            <wp:docPr id="5" name="Picture 5"/>
+            <wp:cNvGraphicFramePr>
+              <a:graphicFrameLocks xmlns:a="http://schemas.openxmlformats.org/drawingml/2006/main" noChangeAspect="1"/>
+            </wp:cNvGraphicFramePr>
+            <a:graphic xmlns:a="http://schemas.openxmlformats.org/drawingml/2006/main">
+              <a:graphicData uri="http://schemas.openxmlformats.org/drawingml/2006/picture">
+                <pic:pic xmlns:pic="http://schemas.openxmlformats.org/drawingml/2006/picture">
+                  <pic:nvPicPr>
+                    <pic:cNvPr id="1" name=""/>
+                    <pic:cNvPicPr/>
+                  </pic:nvPicPr>
+                  <pic:blipFill>
+                    <a:blip r:embed="rId9"/>
+                    <a:stretch>
+                      <a:fillRect/>
+                    </a:stretch>
+                  </pic:blipFill>
+                  <pic:spPr>
+                    <a:xfrm>
+                      <a:off x="0" y="0"/>
+                      <a:ext cx="5943600" cy="2933700"/>
+                    </a:xfrm>
+                    <a:prstGeom prst="rect">
+                      <a:avLst/>
+                    </a:prstGeom>
+                  </pic:spPr>
+                </pic:pic>
+              </a:graphicData>
+            </a:graphic>
+          </wp:inline>
+        </w:drawing>
+      </w:r>
+    </w:p>
+    <w:p>
+      <w:r>
+        <w:t>The code you provided is an implementation of the functions declared in the edrlib.h header file. It defines the behavior of the EdrCenterTextA and EdrCenterTextW functions. Let's break down the functioning of this code:</w:t>
+      </w:r>
+    </w:p>
+    <w:p/>
+    <w:p>
+      <w:pPr>
+        <w:rPr>
+          <w:i/>
+          <w:iCs/>
+          <w:color w:val="0000FF"/>
+        </w:rPr>
+      </w:pPr>
+      <w:r>
+        <w:rPr>
+          <w:i/>
+          <w:iCs/>
+          <w:color w:val="0000FF"/>
+        </w:rPr>
+        <w:t>BOOL APIENTRY DllMain</w:t>
+      </w:r>
+    </w:p>
+    <w:p>
+      <w:r>
+        <w:t xml:space="preserve">This is the </w:t>
+      </w:r>
+      <w:r>
+        <w:rPr>
+          <w:color w:val="9933FF"/>
+        </w:rPr>
+        <w:t>entry point function for the DLL</w:t>
+      </w:r>
+      <w:r>
+        <w:t xml:space="preserve">. It is called by the operating system when certain events occur, such as the </w:t>
+      </w:r>
+      <w:r>
+        <w:rPr>
+          <w:color w:val="9933FF"/>
+        </w:rPr>
+        <w:t xml:space="preserve">loading or unloading of the DLL. </w:t>
+      </w:r>
+      <w:r>
+        <w:t>In this code, the DllMain function is a placeholder and returns TRUE without performing any specific actions. Depending on the requirements of your DLL, you can customize this function to handle initialization, cleanup, or other tasks.</w:t>
+      </w:r>
+    </w:p>
+    <w:p/>
+    <w:p/>
+    <w:p>
+      <w:pPr>
+        <w:rPr>
+          <w:i/>
+          <w:iCs/>
+          <w:color w:val="0000FF"/>
+        </w:rPr>
+      </w:pPr>
+      <w:r>
+        <w:rPr>
+          <w:i/>
+          <w:iCs/>
+          <w:color w:val="0000FF"/>
+        </w:rPr>
+        <w:lastRenderedPageBreak/>
+        <w:t>EDRLIB_EXPORT BOOL CALLBACK EdrCenterTextA</w:t>
+      </w:r>
+    </w:p>
+    <w:p>
+      <w:r>
+        <w:t xml:space="preserve">This function is the </w:t>
+      </w:r>
+      <w:r>
+        <w:rPr>
+          <w:color w:val="9933FF"/>
+        </w:rPr>
+        <w:t>implementation of the ASCII version of EdrCenterText</w:t>
+      </w:r>
+      <w:r>
+        <w:t>. It takes an HDC (handle to a device context), a pointer to a RECT structure, and a null-terminated ASCII string as arguments. Within the function:</w:t>
+      </w:r>
+    </w:p>
+    <w:p/>
+    <w:p>
+      <w:pPr>
+        <w:rPr>
+          <w:i/>
+          <w:iCs/>
+          <w:color w:val="0000FF"/>
+        </w:rPr>
+      </w:pPr>
+      <w:r>
+        <w:rPr>
+          <w:i/>
+          <w:iCs/>
+          <w:color w:val="0000FF"/>
+        </w:rPr>
+        <w:t>lstrlenA(pString) calculates the length of the input string.</w:t>
+      </w:r>
+    </w:p>
+    <w:p>
+      <w:r>
+        <w:rPr>
+          <w:color w:val="9933FF"/>
+        </w:rPr>
+        <w:t>GetTextExtentPoint32A</w:t>
+      </w:r>
+      <w:r>
+        <w:rPr>
+          <w:color w:val="9933FF"/>
+        </w:rPr>
+        <w:t xml:space="preserve"> </w:t>
+      </w:r>
+      <w:r>
+        <w:t>determines the dimensions (width and height) of the text when drawn with the specified device context and font. The result is stored in the size structure.</w:t>
+      </w:r>
+    </w:p>
+    <w:p>
+      <w:r>
+        <w:rPr>
+          <w:color w:val="9933FF"/>
+        </w:rPr>
+        <w:t>TextOutA</w:t>
+      </w:r>
+      <w:r>
+        <w:rPr>
+          <w:color w:val="9933FF"/>
+        </w:rPr>
+        <w:t xml:space="preserve"> </w:t>
+      </w:r>
+      <w:r>
+        <w:t>outputs the text to the specified device context. It calculates the position for centering the text within the given rectangle (prc) based on the text dimensions (size).</w:t>
+      </w:r>
+    </w:p>
+    <w:p>
+      <w:pPr>
+        <w:rPr>
+          <w:i/>
+          <w:iCs/>
+        </w:rPr>
+      </w:pPr>
+    </w:p>
+    <w:p>
+      <w:pPr>
+        <w:rPr>
+          <w:i/>
+          <w:iCs/>
+          <w:color w:val="0000FF"/>
+        </w:rPr>
+      </w:pPr>
+      <w:r>
+        <w:rPr>
+          <w:i/>
+          <w:iCs/>
+          <w:color w:val="0000FF"/>
+        </w:rPr>
+        <w:t>EDRLIB_EXPORT BOOL CALLBACK EdrCenterTextW</w:t>
+      </w:r>
+    </w:p>
+    <w:p>
+      <w:r>
+        <w:t xml:space="preserve">This function is the </w:t>
+      </w:r>
+      <w:r>
+        <w:rPr>
+          <w:color w:val="9933FF"/>
+        </w:rPr>
+        <w:t>implementation of the wide-character (Unicode) version of EdrCenterText</w:t>
+      </w:r>
+      <w:r>
+        <w:t>. It takes an HDC, a pointer to a RECT structure, and a null-terminated wide-character string as arguments. The function logic is similar to EdrCenterTextA, but it operates on wide-character strings using the corresponding wide-character Win32 API functions (lstrlenW, GetTextExtentPoint32W, TextOutW).</w:t>
+      </w:r>
+    </w:p>
+    <w:p>
+      <w:r>
+        <w:t xml:space="preserve">The </w:t>
+      </w:r>
+      <w:r>
+        <w:rPr>
+          <w:color w:val="9933FF"/>
+        </w:rPr>
+        <w:t xml:space="preserve">EDRLIB_EXPORT macro </w:t>
+      </w:r>
+      <w:r>
+        <w:t>ensures that these functions are properly exported from the DLL when building with BUILD_EDRLIB defined. It applies the __declspec(dllexport) attribute to indicate that the functions should be accessible from other modules that link against the DLL.</w:t>
+      </w:r>
+    </w:p>
+    <w:p>
+      <w:r>
+        <w:t xml:space="preserve">Overall, this code provides an </w:t>
+      </w:r>
+      <w:r>
+        <w:rPr>
+          <w:color w:val="0000FF"/>
+        </w:rPr>
+        <w:t xml:space="preserve">implementation for centering text within a rectangle </w:t>
+      </w:r>
+      <w:r>
+        <w:t>using either ASCII or wide-character strings, depending on the function called. It utilizes Win32 API functions to calculate the dimensions of the text and position it at the center of the given rectangle.</w:t>
+      </w:r>
+    </w:p>
     <w:p/>
     <w:p/>
     <w:p/>
@@ -992,9 +1590,9 @@
 <file path=word/numbering.xml><?xml version="1.0" encoding="utf-8"?>
 <w:numbering xmlns:wpc="http://schemas.microsoft.com/office/word/2010/wordprocessingCanvas" xmlns:cx="http://schemas.microsoft.com/office/drawing/2014/chartex" xmlns:cx1="http://schemas.microsoft.com/office/drawing/2015/9/8/chartex" xmlns:cx2="http://schemas.microsoft.com/office/drawing/2015/10/21/chartex" xmlns:cx3="http://schemas.microsoft.com/office/drawing/2016/5/9/chartex" xmlns:cx4="http://schemas.microsoft.com/office/drawing/2016/5/10/chartex" xmlns:cx5="http://schemas.microsoft.com/office/drawing/2016/5/11/chartex" xmlns:cx6="http://schemas.microsoft.com/office/drawing/2016/5/12/chartex" xmlns:cx7="http://schemas.microsoft.com/office/drawing/2016/5/13/chartex" xmlns:cx8="http://schemas.microsoft.com/office/drawing/2016/5/14/chartex" xmlns:mc="http://schemas.openxmlformats.org/markup-compatibility/2006" xmlns:aink="http://schemas.microsoft.com/office/drawing/2016/ink" xmlns:am3d="http://schemas.microsoft.com/office/drawing/2017/model3d" xmlns:o="urn:schemas-microsoft-com:office:office" xmlns:r="http://schemas.openxmlformats.org/officeDocument/2006/relationships" xmlns:m="http://schemas.openxmlformats.org/officeDocument/2006/math" xmlns:v="urn:schemas-microsoft-com:vml" xmlns:wp14="http://schemas.microsoft.com/office/word/2010/wordprocessingDrawing" xmlns:wp="http://schemas.openxmlformats.org/drawingml/2006/wordprocessingDrawing" xmlns:w10="urn:schemas-microsoft-com:office:word" xmlns:w="http://schemas.openxmlformats.org/wordprocessingml/2006/main" xmlns:w14="http://schemas.microsoft.com/office/word/2010/wordml" xmlns:w15="http://schemas.microsoft.com/office/word/2012/wordml" xmlns:w16cex="http://schemas.microsoft.com/office/word/2018/wordml/cex" xmlns:w16cid="http://schemas.microsoft.com/office/word/2016/wordml/cid" xmlns:w16="http://schemas.microsoft.com/office/word/2018/wordml" xmlns:w16sdtdh="http://schemas.microsoft.com/office/word/2020/wordml/sdtdatahash" xmlns:w16se="http://schemas.microsoft.com/office/word/2015/wordml/symex" xmlns:wpg="http://schemas.microsoft.com/office/word/2010/wordprocessingGroup" xmlns:wpi="http://schemas.microsoft.com/office/word/2010/wordprocessingInk" xmlns:wne="http://schemas.microsoft.com/office/word/2006/wordml" xmlns:wps="http://schemas.microsoft.com/office/word/2010/wordprocessingShape" mc:Ignorable="w14 w15 w16se w16cid w16 w16cex w16sdtdh wp14">
   <w:abstractNum w:abstractNumId="0" w15:restartNumberingAfterBreak="0">
-    <w:nsid w:val="67DD54EE"/>
+    <w:nsid w:val="45660B8C"/>
     <w:multiLevelType w:val="hybridMultilevel"/>
-    <w:tmpl w:val="F2D8EDD8"/>
+    <w:tmpl w:val="75C6D132"/>
     <w:lvl w:ilvl="0" w:tplc="04090001">
       <w:start w:val="1"/>
       <w:numFmt w:val="bullet"/>
@@ -1105,9 +1703,9 @@
     </w:lvl>
   </w:abstractNum>
   <w:abstractNum w:abstractNumId="1" w15:restartNumberingAfterBreak="0">
-    <w:nsid w:val="6F7060D0"/>
+    <w:nsid w:val="67DD54EE"/>
     <w:multiLevelType w:val="hybridMultilevel"/>
-    <w:tmpl w:val="AB02E342"/>
+    <w:tmpl w:val="F2D8EDD8"/>
     <w:lvl w:ilvl="0" w:tplc="04090001">
       <w:start w:val="1"/>
       <w:numFmt w:val="bullet"/>
@@ -1217,11 +1815,127 @@
       </w:rPr>
     </w:lvl>
   </w:abstractNum>
+  <w:abstractNum w:abstractNumId="2" w15:restartNumberingAfterBreak="0">
+    <w:nsid w:val="6F7060D0"/>
+    <w:multiLevelType w:val="hybridMultilevel"/>
+    <w:tmpl w:val="AB02E342"/>
+    <w:lvl w:ilvl="0" w:tplc="04090001">
+      <w:start w:val="1"/>
+      <w:numFmt w:val="bullet"/>
+      <w:lvlText w:val=""/>
+      <w:lvlJc w:val="left"/>
+      <w:pPr>
+        <w:ind w:left="720" w:hanging="360"/>
+      </w:pPr>
+      <w:rPr>
+        <w:rFonts w:ascii="Symbol" w:hAnsi="Symbol" w:hint="default"/>
+      </w:rPr>
+    </w:lvl>
+    <w:lvl w:ilvl="1" w:tplc="04090003" w:tentative="1">
+      <w:start w:val="1"/>
+      <w:numFmt w:val="bullet"/>
+      <w:lvlText w:val="o"/>
+      <w:lvlJc w:val="left"/>
+      <w:pPr>
+        <w:ind w:left="1440" w:hanging="360"/>
+      </w:pPr>
+      <w:rPr>
+        <w:rFonts w:ascii="Courier New" w:hAnsi="Courier New" w:cs="Courier New" w:hint="default"/>
+      </w:rPr>
+    </w:lvl>
+    <w:lvl w:ilvl="2" w:tplc="04090005" w:tentative="1">
+      <w:start w:val="1"/>
+      <w:numFmt w:val="bullet"/>
+      <w:lvlText w:val=""/>
+      <w:lvlJc w:val="left"/>
+      <w:pPr>
+        <w:ind w:left="2160" w:hanging="360"/>
+      </w:pPr>
+      <w:rPr>
+        <w:rFonts w:ascii="Wingdings" w:hAnsi="Wingdings" w:hint="default"/>
+      </w:rPr>
+    </w:lvl>
+    <w:lvl w:ilvl="3" w:tplc="04090001" w:tentative="1">
+      <w:start w:val="1"/>
+      <w:numFmt w:val="bullet"/>
+      <w:lvlText w:val=""/>
+      <w:lvlJc w:val="left"/>
+      <w:pPr>
+        <w:ind w:left="2880" w:hanging="360"/>
+      </w:pPr>
+      <w:rPr>
+        <w:rFonts w:ascii="Symbol" w:hAnsi="Symbol" w:hint="default"/>
+      </w:rPr>
+    </w:lvl>
+    <w:lvl w:ilvl="4" w:tplc="04090003" w:tentative="1">
+      <w:start w:val="1"/>
+      <w:numFmt w:val="bullet"/>
+      <w:lvlText w:val="o"/>
+      <w:lvlJc w:val="left"/>
+      <w:pPr>
+        <w:ind w:left="3600" w:hanging="360"/>
+      </w:pPr>
+      <w:rPr>
+        <w:rFonts w:ascii="Courier New" w:hAnsi="Courier New" w:cs="Courier New" w:hint="default"/>
+      </w:rPr>
+    </w:lvl>
+    <w:lvl w:ilvl="5" w:tplc="04090005" w:tentative="1">
+      <w:start w:val="1"/>
+      <w:numFmt w:val="bullet"/>
+      <w:lvlText w:val=""/>
+      <w:lvlJc w:val="left"/>
+      <w:pPr>
+        <w:ind w:left="4320" w:hanging="360"/>
+      </w:pPr>
+      <w:rPr>
+        <w:rFonts w:ascii="Wingdings" w:hAnsi="Wingdings" w:hint="default"/>
+      </w:rPr>
+    </w:lvl>
+    <w:lvl w:ilvl="6" w:tplc="04090001" w:tentative="1">
+      <w:start w:val="1"/>
+      <w:numFmt w:val="bullet"/>
+      <w:lvlText w:val=""/>
+      <w:lvlJc w:val="left"/>
+      <w:pPr>
+        <w:ind w:left="5040" w:hanging="360"/>
+      </w:pPr>
+      <w:rPr>
+        <w:rFonts w:ascii="Symbol" w:hAnsi="Symbol" w:hint="default"/>
+      </w:rPr>
+    </w:lvl>
+    <w:lvl w:ilvl="7" w:tplc="04090003" w:tentative="1">
+      <w:start w:val="1"/>
+      <w:numFmt w:val="bullet"/>
+      <w:lvlText w:val="o"/>
+      <w:lvlJc w:val="left"/>
+      <w:pPr>
+        <w:ind w:left="5760" w:hanging="360"/>
+      </w:pPr>
+      <w:rPr>
+        <w:rFonts w:ascii="Courier New" w:hAnsi="Courier New" w:cs="Courier New" w:hint="default"/>
+      </w:rPr>
+    </w:lvl>
+    <w:lvl w:ilvl="8" w:tplc="04090005" w:tentative="1">
+      <w:start w:val="1"/>
+      <w:numFmt w:val="bullet"/>
+      <w:lvlText w:val=""/>
+      <w:lvlJc w:val="left"/>
+      <w:pPr>
+        <w:ind w:left="6480" w:hanging="360"/>
+      </w:pPr>
+      <w:rPr>
+        <w:rFonts w:ascii="Wingdings" w:hAnsi="Wingdings" w:hint="default"/>
+      </w:rPr>
+    </w:lvl>
+  </w:abstractNum>
   <w:num w:numId="1">
-    <w:abstractNumId w:val="0"/>
+    <w:abstractNumId w:val="1"/>
   </w:num>
   <w:num w:numId="2">
-    <w:abstractNumId w:val="1"/>
+    <w:abstractNumId w:val="2"/>
+  </w:num>
+  <w:num w:numId="3">
+    <w:abstractNumId w:val="0"/>
   </w:num>
 </w:numbering>
 </file>

</xml_diff>

<commit_message>
End of Chapter 21 without pdf
</commit_message>
<xml_diff>
--- a/23 ... Chapter 21 Dynamic Link Libraries/Chapter 21 Dynamic Link Libraries.docx
+++ b/23 ... Chapter 21 Dynamic Link Libraries/Chapter 21 Dynamic Link Libraries.docx
@@ -6738,26 +6738,140 @@
         <w:t>The provided code demonstrates a simple program that loads and displays bitmaps using a dynamic-link library (BITLIB.DLL). It responds to key presses to cycle through different bitmaps and updates the display accordingly.</w:t>
       </w:r>
     </w:p>
-    <w:p/>
-    <w:p/>
-    <w:p/>
-    <w:p/>
-    <w:p/>
-    <w:p/>
-    <w:p/>
-    <w:p/>
-    <w:p/>
-    <w:p/>
-    <w:p/>
-    <w:p/>
-    <w:p/>
-    <w:p/>
-    <w:p/>
-    <w:p/>
-    <w:p/>
-    <w:p/>
-    <w:p/>
-    <w:p/>
+    <w:p>
+      <w:r>
+        <w:t xml:space="preserve">The code snippet mentions that if the </w:t>
+      </w:r>
+      <w:r>
+        <w:rPr>
+          <w:color w:val="0000FF"/>
+        </w:rPr>
+        <w:t xml:space="preserve">BITLIB.DLL is not found in the same directory </w:t>
+      </w:r>
+      <w:r>
+        <w:t>as SHOWBIT.EXE, Windows will search for it as discussed earlier in the chapter. This refers to the standard search strategy used by Windows to locate DLL files, which includes searching in the application's directory, the system directory, and the directories listed in the system's PATH environment variable.</w:t>
+      </w:r>
+    </w:p>
+    <w:p>
+      <w:r>
+        <w:t xml:space="preserve">The </w:t>
+      </w:r>
+      <w:r>
+        <w:rPr>
+          <w:color w:val="0000FF"/>
+        </w:rPr>
+        <w:t xml:space="preserve">LoadBitmap function </w:t>
+      </w:r>
+      <w:r>
+        <w:t xml:space="preserve">is used to obtain a handle to a bitmap from the BITLIB.DLL. It takes the library handle (hLibrary) and the number of the bitmap (iCurrent) as parameters. </w:t>
+      </w:r>
+    </w:p>
+    <w:p>
+      <w:r>
+        <w:t xml:space="preserve">The </w:t>
+      </w:r>
+      <w:r>
+        <w:rPr>
+          <w:color w:val="0000FF"/>
+        </w:rPr>
+        <w:t xml:space="preserve">MAKEINTRESOURCE macro </w:t>
+      </w:r>
+      <w:r>
+        <w:t>is used to convert the numeric resource ID into a resource name that can be recognized by the LoadBitmap function.</w:t>
+      </w:r>
+    </w:p>
+    <w:p>
+      <w:r>
+        <w:t xml:space="preserve">The </w:t>
+      </w:r>
+      <w:r>
+        <w:rPr>
+          <w:color w:val="0000FF"/>
+        </w:rPr>
+        <w:t xml:space="preserve">LoadBitmap function returns an error </w:t>
+      </w:r>
+      <w:r>
+        <w:t>if the specified bitmap is not valid or if there is not enough memory to load the bitmap. This indicates a potential failure in loading the desired bitmap.</w:t>
+      </w:r>
+    </w:p>
+    <w:p/>
+    <w:p>
+      <w:r>
+        <w:t xml:space="preserve">During the processing of the WM_DESTROY message, the </w:t>
+      </w:r>
+      <w:r>
+        <w:rPr>
+          <w:color w:val="0000FF"/>
+        </w:rPr>
+        <w:t xml:space="preserve">FreeLibrary function </w:t>
+      </w:r>
+      <w:r>
+        <w:t>is called to release the loaded library (BITLIB.DLL). This frees the resources associated with the library and decrements its reference count.</w:t>
+      </w:r>
+    </w:p>
+    <w:p>
+      <w:r>
+        <w:t xml:space="preserve">The code mentions that </w:t>
+      </w:r>
+      <w:r>
+        <w:rPr>
+          <w:color w:val="0000FF"/>
+        </w:rPr>
+        <w:t>when the last instance of SHOWBIT terminates</w:t>
+      </w:r>
+      <w:r>
+        <w:t>, the reference count of BITLIB.DLL drops to 0 and the memory it occupies is freed. This implies that the BITLIB.DLL library is designed to be shared across multiple instances of the SHOWBIT program, and the library's resources will be freed only when there are no more instances actively using it.</w:t>
+      </w:r>
+    </w:p>
+    <w:p>
+      <w:r>
+        <w:rPr>
+          <w:color w:val="0000FF"/>
+        </w:rPr>
+        <w:t>The code suggests that SHOWBIT could be used as a simple "clip art" program.</w:t>
+      </w:r>
+      <w:r>
+        <w:t xml:space="preserve"> It loads precreated bitmaps from the library and displays them in the program's window. These bitmaps could potentially be copied to the clipboard for use by other programs, although the code provided does not contain clipboard-related functionality.</w:t>
+      </w:r>
+    </w:p>
+    <w:p>
+      <w:r>
+        <w:rPr>
+          <w:color w:val="0000FF"/>
+        </w:rPr>
+        <w:t xml:space="preserve">Overall, the </w:t>
+      </w:r>
+      <w:r>
+        <w:rPr>
+          <w:color w:val="0000FF"/>
+        </w:rPr>
+        <w:t>code demonstrates a basic implementation of a program that loads and displays bitmaps from a DLL file.</w:t>
+      </w:r>
+      <w:r>
+        <w:t xml:space="preserve"> It provides a starting point for building a more comprehensive application that involves working with bitmaps and libraries.</w:t>
+      </w:r>
+    </w:p>
+    <w:p/>
+    <w:p>
+      <w:pPr>
+        <w:rPr>
+          <w:i/>
+          <w:iCs/>
+          <w:sz w:val="44"/>
+          <w:szCs w:val="44"/>
+        </w:rPr>
+      </w:pPr>
+      <w:r>
+        <w:rPr>
+          <w:i/>
+          <w:iCs/>
+          <w:sz w:val="32"/>
+          <w:szCs w:val="32"/>
+          <w:highlight w:val="yellow"/>
+        </w:rPr>
+        <w:t>End of chapter 21 DLL’s… Let’s go listen to some music in chapter 22</w:t>
+      </w:r>
+    </w:p>
     <w:sectPr>
       <w:pgSz w:w="12240" w:h="15840"/>
       <w:pgMar w:top="1440" w:right="1440" w:bottom="1440" w:left="1440" w:header="720" w:footer="720" w:gutter="0"/>

</xml_diff>